<commit_message>
Testplan under utvikling + status ok
</commit_message>
<xml_diff>
--- a/Clench statusoppdatering.docx
+++ b/Clench statusoppdatering.docx
@@ -20,9 +20,11 @@
       </w:r>
     </w:p>
     <w:p/>
-    <w:p/>
     <w:p>
       <w:r>
+        <w:rPr>
+          <w:noProof/>
+        </w:rPr>
         <w:drawing>
           <wp:inline distT="0" distB="0" distL="0" distR="0" wp14:anchorId="0D52A831" wp14:editId="1581C601">
             <wp:extent cx="2127764" cy="1890713"/>
@@ -60,6 +62,9 @@
         </w:drawing>
       </w:r>
       <w:r>
+        <w:rPr>
+          <w:noProof/>
+        </w:rPr>
         <w:drawing>
           <wp:inline distT="0" distB="0" distL="0" distR="0" wp14:anchorId="5B8E3348" wp14:editId="03DABC8C">
             <wp:extent cx="1804834" cy="1890713"/>
@@ -118,25 +123,98 @@
         </w:numPr>
       </w:pPr>
       <w:r>
-        <w:t>Modell av munn printet ut</w:t>
-      </w:r>
+        <w:t xml:space="preserve">Referanse sensor maxrefdes105 må </w:t>
+      </w:r>
+      <w:r>
+        <w:t>ha</w:t>
+      </w:r>
+      <w:r>
+        <w:t xml:space="preserve"> NDA for å få software.</w:t>
+      </w:r>
+      <w:r>
+        <w:t xml:space="preserve"> Har sendt søknad.</w:t>
+      </w:r>
+      <w:r>
+        <w:br/>
+      </w:r>
+      <w:hyperlink r:id="rId8" w:history="1">
+        <w:r>
+          <w:rPr>
+            <w:rStyle w:val="Hyperkobling"/>
+          </w:rPr>
+          <w:t>https://www.analog.com/en/resources/reference-designs/maxr</w:t>
+        </w:r>
+        <w:r>
+          <w:rPr>
+            <w:rStyle w:val="Hyperkobling"/>
+          </w:rPr>
+          <w:t>e</w:t>
+        </w:r>
+        <w:r>
+          <w:rPr>
+            <w:rStyle w:val="Hyperkobling"/>
+          </w:rPr>
+          <w:t>fdes105.html#rd-detailsection</w:t>
+        </w:r>
+      </w:hyperlink>
     </w:p>
     <w:p>
       <w:pPr>
-        <w:pStyle w:val="Listeavsnitt"/>
-        <w:numPr>
-          <w:ilvl w:val="0"/>
-          <w:numId w:val="1"/>
-        </w:numPr>
+        <w:ind w:left="360"/>
       </w:pPr>
       <w:r>
-        <w:t xml:space="preserve">Referanse sensor maxrefdes105 må </w:t>
-      </w:r>
-      <w:r>
-        <w:t>ha</w:t>
-      </w:r>
-      <w:r>
-        <w:t xml:space="preserve"> NDA for å få software.</w:t>
+        <w:drawing>
+          <wp:inline distT="0" distB="0" distL="0" distR="0" wp14:anchorId="01251AB5" wp14:editId="077E3161">
+            <wp:extent cx="6477000" cy="608340"/>
+            <wp:effectExtent l="0" t="0" r="0" b="1270"/>
+            <wp:docPr id="855612928" name="Bilde 1"/>
+            <wp:cNvGraphicFramePr>
+              <a:graphicFrameLocks xmlns:a="http://schemas.openxmlformats.org/drawingml/2006/main" noChangeAspect="1"/>
+            </wp:cNvGraphicFramePr>
+            <a:graphic xmlns:a="http://schemas.openxmlformats.org/drawingml/2006/main">
+              <a:graphicData uri="http://schemas.openxmlformats.org/drawingml/2006/picture">
+                <pic:pic xmlns:pic="http://schemas.openxmlformats.org/drawingml/2006/picture">
+                  <pic:nvPicPr>
+                    <pic:cNvPr id="855612928" name=""/>
+                    <pic:cNvPicPr/>
+                  </pic:nvPicPr>
+                  <pic:blipFill>
+                    <a:blip r:embed="rId9"/>
+                    <a:stretch>
+                      <a:fillRect/>
+                    </a:stretch>
+                  </pic:blipFill>
+                  <pic:spPr>
+                    <a:xfrm>
+                      <a:off x="0" y="0"/>
+                      <a:ext cx="6512902" cy="611712"/>
+                    </a:xfrm>
+                    <a:prstGeom prst="rect">
+                      <a:avLst/>
+                    </a:prstGeom>
+                  </pic:spPr>
+                </pic:pic>
+              </a:graphicData>
+            </a:graphic>
+          </wp:inline>
+        </w:drawing>
+      </w:r>
+    </w:p>
+    <w:p>
+      <w:pPr>
+        <w:pStyle w:val="Overskrift1"/>
+      </w:pPr>
+      <w:r>
+        <w:t>Testplan</w:t>
+      </w:r>
+    </w:p>
+    <w:p/>
+    <w:p>
+      <w:r>
+        <w:t xml:space="preserve">Laget et </w:t>
+      </w:r>
+      <w:r>
+        <w:t>Excel-ark med komponenter. Ligger vedlagt</w:t>
       </w:r>
     </w:p>
     <w:p/>
@@ -145,26 +223,87 @@
         <w:pStyle w:val="Overskrift1"/>
       </w:pPr>
       <w:r>
-        <w:t>Testplan</w:t>
+        <w:t xml:space="preserve">Tidshorisont </w:t>
+      </w:r>
+    </w:p>
+    <w:p>
+      <w:r>
+        <w:drawing>
+          <wp:inline distT="0" distB="0" distL="0" distR="0" wp14:anchorId="6EBFD029" wp14:editId="20F08B00">
+            <wp:extent cx="6645910" cy="2138045"/>
+            <wp:effectExtent l="0" t="0" r="2540" b="0"/>
+            <wp:docPr id="1980195582" name="Bilde 1" descr="Et bilde som inneholder tekst, skjermbilde, Font, nummer&#10;&#10;KI-generert innhold kan være feil."/>
+            <wp:cNvGraphicFramePr>
+              <a:graphicFrameLocks xmlns:a="http://schemas.openxmlformats.org/drawingml/2006/main" noChangeAspect="1"/>
+            </wp:cNvGraphicFramePr>
+            <a:graphic xmlns:a="http://schemas.openxmlformats.org/drawingml/2006/main">
+              <a:graphicData uri="http://schemas.openxmlformats.org/drawingml/2006/picture">
+                <pic:pic xmlns:pic="http://schemas.openxmlformats.org/drawingml/2006/picture">
+                  <pic:nvPicPr>
+                    <pic:cNvPr id="1980195582" name="Bilde 1" descr="Et bilde som inneholder tekst, skjermbilde, Font, nummer&#10;&#10;KI-generert innhold kan være feil."/>
+                    <pic:cNvPicPr/>
+                  </pic:nvPicPr>
+                  <pic:blipFill>
+                    <a:blip r:embed="rId10"/>
+                    <a:stretch>
+                      <a:fillRect/>
+                    </a:stretch>
+                  </pic:blipFill>
+                  <pic:spPr>
+                    <a:xfrm>
+                      <a:off x="0" y="0"/>
+                      <a:ext cx="6645910" cy="2138045"/>
+                    </a:xfrm>
+                    <a:prstGeom prst="rect">
+                      <a:avLst/>
+                    </a:prstGeom>
+                  </pic:spPr>
+                </pic:pic>
+              </a:graphicData>
+            </a:graphic>
+          </wp:inline>
+        </w:drawing>
       </w:r>
     </w:p>
     <w:p/>
     <w:p>
-      <w:r>
-        <w:t>Laget et Excel ark</w:t>
+      <w:pPr>
+        <w:rPr>
+          <w:color w:val="4EA72E" w:themeColor="accent6"/>
+        </w:rPr>
+      </w:pPr>
+      <w:r>
+        <w:rPr>
+          <w:color w:val="4EA72E" w:themeColor="accent6"/>
+        </w:rPr>
+        <w:t>Grønn- Tid vi trenger på testing</w:t>
       </w:r>
     </w:p>
-    <w:p/>
-    <w:p/>
     <w:p>
       <w:pPr>
-        <w:pStyle w:val="Overskrift1"/>
+        <w:rPr>
+          <w:color w:val="EE0000"/>
+        </w:rPr>
       </w:pPr>
       <w:r>
-        <w:t xml:space="preserve">Tidshorisont </w:t>
+        <w:rPr>
+          <w:color w:val="EE0000"/>
+        </w:rPr>
+        <w:t>Rød – M</w:t>
+      </w:r>
+      <w:r>
+        <w:rPr>
+          <w:color w:val="EE0000"/>
+        </w:rPr>
+        <w:t>ø</w:t>
+      </w:r>
+      <w:r>
+        <w:rPr>
+          <w:color w:val="EE0000"/>
+        </w:rPr>
+        <w:t>te 03.02 og potensielt oppfølgingsmøte 4 uker etter.</w:t>
       </w:r>
     </w:p>
-    <w:p/>
     <w:sectPr>
       <w:pgSz w:w="11906" w:h="16838"/>
       <w:pgMar w:top="720" w:right="720" w:bottom="720" w:left="720" w:header="708" w:footer="708" w:gutter="0"/>
@@ -1329,6 +1468,41 @@
       <w:outlineLvl w:val="9"/>
     </w:pPr>
   </w:style>
+  <w:style w:type="character" w:styleId="Hyperkobling">
+    <w:name w:val="Hyperlink"/>
+    <w:basedOn w:val="Standardskriftforavsnitt"/>
+    <w:uiPriority w:val="99"/>
+    <w:unhideWhenUsed/>
+    <w:rsid w:val="00EA3CD9"/>
+    <w:rPr>
+      <w:color w:val="467886" w:themeColor="hyperlink"/>
+      <w:u w:val="single"/>
+    </w:rPr>
+  </w:style>
+  <w:style w:type="character" w:styleId="Ulstomtale">
+    <w:name w:val="Unresolved Mention"/>
+    <w:basedOn w:val="Standardskriftforavsnitt"/>
+    <w:uiPriority w:val="99"/>
+    <w:semiHidden/>
+    <w:unhideWhenUsed/>
+    <w:rsid w:val="00EA3CD9"/>
+    <w:rPr>
+      <w:color w:val="605E5C"/>
+      <w:shd w:val="clear" w:color="auto" w:fill="E1DFDD"/>
+    </w:rPr>
+  </w:style>
+  <w:style w:type="character" w:styleId="Fulgthyperkobling">
+    <w:name w:val="FollowedHyperlink"/>
+    <w:basedOn w:val="Standardskriftforavsnitt"/>
+    <w:uiPriority w:val="99"/>
+    <w:semiHidden/>
+    <w:unhideWhenUsed/>
+    <w:rsid w:val="002A60B9"/>
+    <w:rPr>
+      <w:color w:val="96607D" w:themeColor="followedHyperlink"/>
+      <w:u w:val="single"/>
+    </w:rPr>
+  </w:style>
 </w:styles>
 </file>
 

</xml_diff>